<commit_message>
Se coloca las cardinalidades en el diagrama y se especifican las cardinalidades de cliente en el documento
</commit_message>
<xml_diff>
--- a/Documentación.docx
+++ b/Documentación.docx
@@ -8,7 +8,62 @@
       </w:r>
     </w:p>
     <w:p/>
+    <w:p>
+      <w:r>
+        <w:t>Se agregan las cardinalidades de las relaciones:</w:t>
+      </w:r>
+    </w:p>
     <w:p/>
+    <w:p>
+      <w:pPr>
+        <w:pStyle w:val="ListParagraph"/>
+        <w:numPr>
+          <w:ilvl w:val="0"/>
+          <w:numId w:val="1"/>
+        </w:numPr>
+      </w:pPr>
+      <w:r>
+        <w:t>Compra – Cliente: Un cliente puede iniciar una o más compras, y una compra puede ser iniciada por uno o más clientes (N:M)</w:t>
+      </w:r>
+    </w:p>
+    <w:p>
+      <w:pPr>
+        <w:pStyle w:val="ListParagraph"/>
+        <w:numPr>
+          <w:ilvl w:val="0"/>
+          <w:numId w:val="1"/>
+        </w:numPr>
+      </w:pPr>
+      <w:r>
+        <w:t>Alquiler – Cliente: Un cliente puede tomar uno o más alquileres, y un alquiler puede ser tomado por uno o más clientes (N:M)</w:t>
+      </w:r>
+    </w:p>
+    <w:p>
+      <w:pPr>
+        <w:pStyle w:val="ListParagraph"/>
+        <w:numPr>
+          <w:ilvl w:val="0"/>
+          <w:numId w:val="1"/>
+        </w:numPr>
+      </w:pPr>
+      <w:proofErr w:type="spellStart"/>
+      <w:r>
+        <w:t>InfoVisitas</w:t>
+      </w:r>
+      <w:proofErr w:type="spellEnd"/>
+      <w:r>
+        <w:t xml:space="preserve"> – Cliente: Un cliente puede realizar una o más visitas, y una visita puede ser realizada por uno o más clientes.</w:t>
+      </w:r>
+    </w:p>
+    <w:p>
+      <w:pPr>
+        <w:pStyle w:val="ListParagraph"/>
+        <w:numPr>
+          <w:ilvl w:val="0"/>
+          <w:numId w:val="1"/>
+        </w:numPr>
+      </w:pPr>
+    </w:p>
     <w:sectPr>
       <w:pgSz w:w="12240" w:h="15840"/>
       <w:pgMar w:top="1417" w:right="1701" w:bottom="1417" w:left="1701" w:header="708" w:footer="708" w:gutter="0"/>
@@ -17,6 +72,126 @@
     </w:sectPr>
   </w:body>
 </w:document>
+</file>
+
+<file path=word/numbering.xml><?xml version="1.0" encoding="utf-8"?>
+<w:numbering xmlns:wpc="http://schemas.microsoft.com/office/word/2010/wordprocessingCanvas" xmlns:cx="http://schemas.microsoft.com/office/drawing/2014/chartex" xmlns:cx1="http://schemas.microsoft.com/office/drawing/2015/9/8/chartex" xmlns:cx2="http://schemas.microsoft.com/office/drawing/2015/10/21/chartex" xmlns:cx3="http://schemas.microsoft.com/office/drawing/2016/5/9/chartex" xmlns:cx4="http://schemas.microsoft.com/office/drawing/2016/5/10/chartex" xmlns:cx5="http://schemas.microsoft.com/office/drawing/2016/5/11/chartex" xmlns:cx6="http://schemas.microsoft.com/office/drawing/2016/5/12/chartex" xmlns:cx7="http://schemas.microsoft.com/office/drawing/2016/5/13/chartex" xmlns:cx8="http://schemas.microsoft.com/office/drawing/2016/5/14/chartex" xmlns:mc="http://schemas.openxmlformats.org/markup-compatibility/2006" xmlns:aink="http://schemas.microsoft.com/office/drawing/2016/ink" xmlns:am3d="http://schemas.microsoft.com/office/drawing/2017/model3d" xmlns:o="urn:schemas-microsoft-com:office:office" xmlns:oel="http://schemas.microsoft.com/office/2019/extlst" xmlns:r="http://schemas.openxmlformats.org/officeDocument/2006/relationships" xmlns:m="http://schemas.openxmlformats.org/officeDocument/2006/math" xmlns:v="urn:schemas-microsoft-com:vml" xmlns:wp14="http://schemas.microsoft.com/office/word/2010/wordprocessingDrawing" xmlns:wp="http://schemas.openxmlformats.org/drawingml/2006/wordprocessingDrawing" xmlns:w10="urn:schemas-microsoft-com:office:word" xmlns:w="http://schemas.openxmlformats.org/wordprocessingml/2006/main" xmlns:w14="http://schemas.microsoft.com/office/word/2010/wordml" xmlns:w15="http://schemas.microsoft.com/office/word/2012/wordml" xmlns:w16cex="http://schemas.microsoft.com/office/word/2018/wordml/cex" xmlns:w16cid="http://schemas.microsoft.com/office/word/2016/wordml/cid" xmlns:w16="http://schemas.microsoft.com/office/word/2018/wordml" xmlns:w16sdtdh="http://schemas.microsoft.com/office/word/2020/wordml/sdtdatahash" xmlns:w16se="http://schemas.microsoft.com/office/word/2015/wordml/symex" xmlns:wpg="http://schemas.microsoft.com/office/word/2010/wordprocessingGroup" xmlns:wpi="http://schemas.microsoft.com/office/word/2010/wordprocessingInk" xmlns:wne="http://schemas.microsoft.com/office/word/2006/wordml" xmlns:wps="http://schemas.microsoft.com/office/word/2010/wordprocessingShape" mc:Ignorable="w14 w15 w16se w16cid w16 w16cex w16sdtdh wp14">
+  <w:abstractNum w:abstractNumId="0" w15:restartNumberingAfterBreak="0">
+    <w:nsid w:val="7CAC251E"/>
+    <w:multiLevelType w:val="hybridMultilevel"/>
+    <w:tmpl w:val="631CAEC0"/>
+    <w:lvl w:ilvl="0" w:tplc="AB3EEC3C">
+      <w:numFmt w:val="bullet"/>
+      <w:lvlText w:val="-"/>
+      <w:lvlJc w:val="left"/>
+      <w:pPr>
+        <w:ind w:left="1080" w:hanging="360"/>
+      </w:pPr>
+      <w:rPr>
+        <w:rFonts w:ascii="Times New Roman" w:eastAsiaTheme="minorHAnsi" w:hAnsi="Times New Roman" w:cs="Times New Roman" w:hint="default"/>
+      </w:rPr>
+    </w:lvl>
+    <w:lvl w:ilvl="1" w:tplc="04090003" w:tentative="1">
+      <w:start w:val="1"/>
+      <w:numFmt w:val="bullet"/>
+      <w:lvlText w:val="o"/>
+      <w:lvlJc w:val="left"/>
+      <w:pPr>
+        <w:ind w:left="1800" w:hanging="360"/>
+      </w:pPr>
+      <w:rPr>
+        <w:rFonts w:ascii="Courier New" w:hAnsi="Courier New" w:cs="Courier New" w:hint="default"/>
+      </w:rPr>
+    </w:lvl>
+    <w:lvl w:ilvl="2" w:tplc="04090005" w:tentative="1">
+      <w:start w:val="1"/>
+      <w:numFmt w:val="bullet"/>
+      <w:lvlText w:val=""/>
+      <w:lvlJc w:val="left"/>
+      <w:pPr>
+        <w:ind w:left="2520" w:hanging="360"/>
+      </w:pPr>
+      <w:rPr>
+        <w:rFonts w:ascii="Wingdings" w:hAnsi="Wingdings" w:hint="default"/>
+      </w:rPr>
+    </w:lvl>
+    <w:lvl w:ilvl="3" w:tplc="04090001" w:tentative="1">
+      <w:start w:val="1"/>
+      <w:numFmt w:val="bullet"/>
+      <w:lvlText w:val=""/>
+      <w:lvlJc w:val="left"/>
+      <w:pPr>
+        <w:ind w:left="3240" w:hanging="360"/>
+      </w:pPr>
+      <w:rPr>
+        <w:rFonts w:ascii="Symbol" w:hAnsi="Symbol" w:hint="default"/>
+      </w:rPr>
+    </w:lvl>
+    <w:lvl w:ilvl="4" w:tplc="04090003" w:tentative="1">
+      <w:start w:val="1"/>
+      <w:numFmt w:val="bullet"/>
+      <w:lvlText w:val="o"/>
+      <w:lvlJc w:val="left"/>
+      <w:pPr>
+        <w:ind w:left="3960" w:hanging="360"/>
+      </w:pPr>
+      <w:rPr>
+        <w:rFonts w:ascii="Courier New" w:hAnsi="Courier New" w:cs="Courier New" w:hint="default"/>
+      </w:rPr>
+    </w:lvl>
+    <w:lvl w:ilvl="5" w:tplc="04090005" w:tentative="1">
+      <w:start w:val="1"/>
+      <w:numFmt w:val="bullet"/>
+      <w:lvlText w:val=""/>
+      <w:lvlJc w:val="left"/>
+      <w:pPr>
+        <w:ind w:left="4680" w:hanging="360"/>
+      </w:pPr>
+      <w:rPr>
+        <w:rFonts w:ascii="Wingdings" w:hAnsi="Wingdings" w:hint="default"/>
+      </w:rPr>
+    </w:lvl>
+    <w:lvl w:ilvl="6" w:tplc="04090001" w:tentative="1">
+      <w:start w:val="1"/>
+      <w:numFmt w:val="bullet"/>
+      <w:lvlText w:val=""/>
+      <w:lvlJc w:val="left"/>
+      <w:pPr>
+        <w:ind w:left="5400" w:hanging="360"/>
+      </w:pPr>
+      <w:rPr>
+        <w:rFonts w:ascii="Symbol" w:hAnsi="Symbol" w:hint="default"/>
+      </w:rPr>
+    </w:lvl>
+    <w:lvl w:ilvl="7" w:tplc="04090003" w:tentative="1">
+      <w:start w:val="1"/>
+      <w:numFmt w:val="bullet"/>
+      <w:lvlText w:val="o"/>
+      <w:lvlJc w:val="left"/>
+      <w:pPr>
+        <w:ind w:left="6120" w:hanging="360"/>
+      </w:pPr>
+      <w:rPr>
+        <w:rFonts w:ascii="Courier New" w:hAnsi="Courier New" w:cs="Courier New" w:hint="default"/>
+      </w:rPr>
+    </w:lvl>
+    <w:lvl w:ilvl="8" w:tplc="04090005" w:tentative="1">
+      <w:start w:val="1"/>
+      <w:numFmt w:val="bullet"/>
+      <w:lvlText w:val=""/>
+      <w:lvlJc w:val="left"/>
+      <w:pPr>
+        <w:ind w:left="6840" w:hanging="360"/>
+      </w:pPr>
+      <w:rPr>
+        <w:rFonts w:ascii="Wingdings" w:hAnsi="Wingdings" w:hint="default"/>
+      </w:rPr>
+    </w:lvl>
+  </w:abstractNum>
+  <w:num w:numId="1" w16cid:durableId="713234795">
+    <w:abstractNumId w:val="0"/>
+  </w:num>
+</w:numbering>
 </file>
 
 <file path=word/styles.xml><?xml version="1.0" encoding="utf-8"?>
@@ -528,6 +703,17 @@
       <w:lang w:val="es-419" w:eastAsia="es-CO"/>
     </w:rPr>
   </w:style>
+  <w:style w:type="paragraph" w:styleId="ListParagraph">
+    <w:name w:val="List Paragraph"/>
+    <w:basedOn w:val="Normal"/>
+    <w:uiPriority w:val="34"/>
+    <w:qFormat/>
+    <w:rsid w:val="000E6B69"/>
+    <w:pPr>
+      <w:ind w:left="720"/>
+      <w:contextualSpacing/>
+    </w:pPr>
+  </w:style>
 </w:styles>
 </file>
 

</xml_diff>

<commit_message>
Se agrega la documentación de las relaciones del asesor
</commit_message>
<xml_diff>
--- a/Documentación.docx
+++ b/Documentación.docx
@@ -46,13 +46,11 @@
           <w:numId w:val="1"/>
         </w:numPr>
       </w:pPr>
-      <w:proofErr w:type="spellStart"/>
       <w:r>
-        <w:t>InfoVisitas</w:t>
+        <w:t>InfoVisitas – Cliente: Un cliente puede realizar una o más visitas, y una visita puede ser realizada por uno o más clientes.</w:t>
       </w:r>
-      <w:proofErr w:type="spellEnd"/>
       <w:r>
-        <w:t xml:space="preserve"> – Cliente: Un cliente puede realizar una o más visitas, y una visita puede ser realizada por uno o más clientes.</w:t>
+        <w:t xml:space="preserve"> (N:M)</w:t>
       </w:r>
     </w:p>
     <w:p>
@@ -63,6 +61,33 @@
           <w:numId w:val="1"/>
         </w:numPr>
       </w:pPr>
+      <w:r>
+        <w:t>Compra – Asesor: Una compra puede ser cerrada por un asesor, y un asesor puede cerrar una o más compras (N:1)</w:t>
+      </w:r>
+    </w:p>
+    <w:p>
+      <w:pPr>
+        <w:pStyle w:val="ListParagraph"/>
+        <w:numPr>
+          <w:ilvl w:val="0"/>
+          <w:numId w:val="1"/>
+        </w:numPr>
+      </w:pPr>
+      <w:r>
+        <w:t>Alquiler – Asesor: Un alquiler puede ser gestionado por un asesor, y un asesor puede gestionar uno o más alquileres (N:1)</w:t>
+      </w:r>
+    </w:p>
+    <w:p>
+      <w:pPr>
+        <w:pStyle w:val="ListParagraph"/>
+        <w:numPr>
+          <w:ilvl w:val="0"/>
+          <w:numId w:val="1"/>
+        </w:numPr>
+      </w:pPr>
+      <w:r>
+        <w:t>InfoVisitas – Asesor: Una visita puede ser guiada por uno o más asesores, y un asesor puede guiar una o más visitas (N:M)</w:t>
+      </w:r>
     </w:p>
     <w:sectPr>
       <w:pgSz w:w="12240" w:h="15840"/>

</xml_diff>

<commit_message>
Se crean las tablas cliente y telefono
</commit_message>
<xml_diff>
--- a/Documentación.docx
+++ b/Documentación.docx
@@ -87,6 +87,48 @@
       </w:pPr>
       <w:r>
         <w:t>InfoVisitas – Asesor: Una visita puede ser guiada por uno o más asesores, y un asesor puede guiar una o más visitas (N:M)</w:t>
+      </w:r>
+    </w:p>
+    <w:p>
+      <w:pPr>
+        <w:pStyle w:val="ListParagraph"/>
+        <w:numPr>
+          <w:ilvl w:val="0"/>
+          <w:numId w:val="1"/>
+        </w:numPr>
+      </w:pPr>
+      <w:r>
+        <w:t>Compra – Inmueble: Una compra puede tener uno o más inmuebles, y un inmueble puede estar contenido en una compra (1:N)</w:t>
+      </w:r>
+    </w:p>
+    <w:p>
+      <w:pPr>
+        <w:pStyle w:val="ListParagraph"/>
+        <w:numPr>
+          <w:ilvl w:val="0"/>
+          <w:numId w:val="1"/>
+        </w:numPr>
+      </w:pPr>
+      <w:r>
+        <w:t>Alquiler – Inmueble: Un alquiler puede ofrecer uno o más inmuebles, y un inmueble puede ser ofrecido por un alquiler (1:N)</w:t>
+      </w:r>
+    </w:p>
+    <w:p>
+      <w:pPr>
+        <w:pStyle w:val="ListParagraph"/>
+        <w:numPr>
+          <w:ilvl w:val="0"/>
+          <w:numId w:val="1"/>
+        </w:numPr>
+      </w:pPr>
+      <w:r>
+        <w:t>Inmueble – Propietario: Un inmueble posee uno o más propietarios y un propietario posee uno o más inmuebles (N:M)</w:t>
+      </w:r>
+    </w:p>
+    <w:p/>
+    <w:p>
+      <w:r>
+        <w:t>Procedemos a crear el archivo de workbench con la transformación del modelo entidad-relación</w:t>
       </w:r>
     </w:p>
     <w:sectPr>

</xml_diff>

<commit_message>
Se crean las tablas compra y la resultante de la relacion entre la tabla mencionada y la tabla cliente
</commit_message>
<xml_diff>
--- a/Documentación.docx
+++ b/Documentación.docx
@@ -129,6 +129,101 @@
     <w:p>
       <w:r>
         <w:t>Procedemos a crear el archivo de workbench con la transformación del modelo entidad-relación</w:t>
+      </w:r>
+      <w:r>
+        <w:t>.</w:t>
+      </w:r>
+    </w:p>
+    <w:p>
+      <w:r>
+        <w:lastRenderedPageBreak/>
+        <w:drawing>
+          <wp:inline distT="0" distB="0" distL="0" distR="0" wp14:anchorId="39F6D63B" wp14:editId="4D857AA9">
+            <wp:extent cx="4934639" cy="2429214"/>
+            <wp:effectExtent l="0" t="0" r="0" b="9525"/>
+            <wp:docPr id="1" name="Picture 1"/>
+            <wp:cNvGraphicFramePr>
+              <a:graphicFrameLocks xmlns:a="http://schemas.openxmlformats.org/drawingml/2006/main" noChangeAspect="1"/>
+            </wp:cNvGraphicFramePr>
+            <a:graphic xmlns:a="http://schemas.openxmlformats.org/drawingml/2006/main">
+              <a:graphicData uri="http://schemas.openxmlformats.org/drawingml/2006/picture">
+                <pic:pic xmlns:pic="http://schemas.openxmlformats.org/drawingml/2006/picture">
+                  <pic:nvPicPr>
+                    <pic:cNvPr id="1" name=""/>
+                    <pic:cNvPicPr/>
+                  </pic:nvPicPr>
+                  <pic:blipFill>
+                    <a:blip r:embed="rId5"/>
+                    <a:stretch>
+                      <a:fillRect/>
+                    </a:stretch>
+                  </pic:blipFill>
+                  <pic:spPr>
+                    <a:xfrm>
+                      <a:off x="0" y="0"/>
+                      <a:ext cx="4934639" cy="2429214"/>
+                    </a:xfrm>
+                    <a:prstGeom prst="rect">
+                      <a:avLst/>
+                    </a:prstGeom>
+                  </pic:spPr>
+                </pic:pic>
+              </a:graphicData>
+            </a:graphic>
+          </wp:inline>
+        </w:drawing>
+      </w:r>
+    </w:p>
+    <w:p/>
+    <w:p>
+      <w:r>
+        <w:t>Al transformar la entidad cliente nos resultan dos tablas las cuales son cliente y teléfono, ya que como el atributo teléfono es multivalor se crea una tabla en donde se le asignen esos valores a una llave foránea que lo relaciona con un cliente</w:t>
+      </w:r>
+    </w:p>
+    <w:p/>
+    <w:p>
+      <w:r>
+        <w:drawing>
+          <wp:inline distT="0" distB="0" distL="0" distR="0" wp14:anchorId="7554EBFD" wp14:editId="2902F223">
+            <wp:extent cx="5612130" cy="3178810"/>
+            <wp:effectExtent l="0" t="0" r="7620" b="2540"/>
+            <wp:docPr id="2" name="Picture 2"/>
+            <wp:cNvGraphicFramePr>
+              <a:graphicFrameLocks xmlns:a="http://schemas.openxmlformats.org/drawingml/2006/main" noChangeAspect="1"/>
+            </wp:cNvGraphicFramePr>
+            <a:graphic xmlns:a="http://schemas.openxmlformats.org/drawingml/2006/main">
+              <a:graphicData uri="http://schemas.openxmlformats.org/drawingml/2006/picture">
+                <pic:pic xmlns:pic="http://schemas.openxmlformats.org/drawingml/2006/picture">
+                  <pic:nvPicPr>
+                    <pic:cNvPr id="1" name=""/>
+                    <pic:cNvPicPr/>
+                  </pic:nvPicPr>
+                  <pic:blipFill>
+                    <a:blip r:embed="rId6"/>
+                    <a:stretch>
+                      <a:fillRect/>
+                    </a:stretch>
+                  </pic:blipFill>
+                  <pic:spPr>
+                    <a:xfrm>
+                      <a:off x="0" y="0"/>
+                      <a:ext cx="5612130" cy="3178810"/>
+                    </a:xfrm>
+                    <a:prstGeom prst="rect">
+                      <a:avLst/>
+                    </a:prstGeom>
+                  </pic:spPr>
+                </pic:pic>
+              </a:graphicData>
+            </a:graphic>
+          </wp:inline>
+        </w:drawing>
+      </w:r>
+    </w:p>
+    <w:p/>
+    <w:p>
+      <w:r>
+        <w:t>Hacemos la conexión entre cliente y compra con la tabla resultante gracias a su relación de una a mucho en donde se concatenan sus llaves primarias, foraneas</w:t>
       </w:r>
     </w:p>
     <w:sectPr>

</xml_diff>

<commit_message>
Se crea la tabla alquiler y así mismo su tabla intermedia con cliente gracias a su relación de muchos a muchos
</commit_message>
<xml_diff>
--- a/Documentación.docx
+++ b/Documentación.docx
@@ -46,8 +46,13 @@
           <w:numId w:val="1"/>
         </w:numPr>
       </w:pPr>
-      <w:r>
-        <w:t>InfoVisitas – Cliente: Un cliente puede realizar una o más visitas, y una visita puede ser realizada por uno o más clientes.</w:t>
+      <w:proofErr w:type="spellStart"/>
+      <w:r>
+        <w:t>InfoVisitas</w:t>
+      </w:r>
+      <w:proofErr w:type="spellEnd"/>
+      <w:r>
+        <w:t xml:space="preserve"> – Cliente: Un cliente puede realizar una o más visitas, y una visita puede ser realizada por uno o más clientes.</w:t>
       </w:r>
       <w:r>
         <w:t xml:space="preserve"> (N:M)</w:t>
@@ -85,8 +90,13 @@
           <w:numId w:val="1"/>
         </w:numPr>
       </w:pPr>
-      <w:r>
-        <w:t>InfoVisitas – Asesor: Una visita puede ser guiada por uno o más asesores, y un asesor puede guiar una o más visitas (N:M)</w:t>
+      <w:proofErr w:type="spellStart"/>
+      <w:r>
+        <w:t>InfoVisitas</w:t>
+      </w:r>
+      <w:proofErr w:type="spellEnd"/>
+      <w:r>
+        <w:t xml:space="preserve"> – Asesor: Una visita puede ser guiada por uno o más asesores, y un asesor puede guiar una o más visitas (N:M)</w:t>
       </w:r>
     </w:p>
     <w:p>
@@ -98,7 +108,15 @@
         </w:numPr>
       </w:pPr>
       <w:r>
-        <w:t>Compra – Inmueble: Una compra puede tener uno o más inmuebles, y un inmueble puede estar contenido en una compra (1:N)</w:t>
+        <w:t>Compra – Inmueble: Una compra puede tener uno o más inmuebles, y un inmueble puede estar contenido en una compra (</w:t>
+      </w:r>
+      <w:proofErr w:type="gramStart"/>
+      <w:r>
+        <w:t>1:N</w:t>
+      </w:r>
+      <w:proofErr w:type="gramEnd"/>
+      <w:r>
+        <w:t>)</w:t>
       </w:r>
     </w:p>
     <w:p>
@@ -128,7 +146,15 @@
     <w:p/>
     <w:p>
       <w:r>
-        <w:t>Procedemos a crear el archivo de workbench con la transformación del modelo entidad-relación</w:t>
+        <w:t xml:space="preserve">Procedemos a crear el archivo de </w:t>
+      </w:r>
+      <w:proofErr w:type="spellStart"/>
+      <w:r>
+        <w:t>workbench</w:t>
+      </w:r>
+      <w:proofErr w:type="spellEnd"/>
+      <w:r>
+        <w:t xml:space="preserve"> con la transformación del modelo entidad-relación</w:t>
       </w:r>
       <w:r>
         <w:t>.</w:t>
@@ -223,9 +249,61 @@
     <w:p/>
     <w:p>
       <w:r>
-        <w:t>Hacemos la conexión entre cliente y compra con la tabla resultante gracias a su relación de una a mucho en donde se concatenan sus llaves primarias, foraneas</w:t>
-      </w:r>
-    </w:p>
+        <w:t xml:space="preserve">Hacemos la conexión entre cliente y compra con la tabla resultante gracias a su relación de una a mucho en donde se concatenan sus llaves primarias, </w:t>
+      </w:r>
+      <w:r>
+        <w:t>foráneas</w:t>
+      </w:r>
+    </w:p>
+    <w:p/>
+    <w:p>
+      <w:r>
+        <w:lastRenderedPageBreak/>
+        <w:drawing>
+          <wp:inline distT="0" distB="0" distL="0" distR="0" wp14:anchorId="4073E317" wp14:editId="38DBD182">
+            <wp:extent cx="2429214" cy="4982270"/>
+            <wp:effectExtent l="0" t="0" r="9525" b="8890"/>
+            <wp:docPr id="3" name="Picture 3"/>
+            <wp:cNvGraphicFramePr>
+              <a:graphicFrameLocks xmlns:a="http://schemas.openxmlformats.org/drawingml/2006/main" noChangeAspect="1"/>
+            </wp:cNvGraphicFramePr>
+            <a:graphic xmlns:a="http://schemas.openxmlformats.org/drawingml/2006/main">
+              <a:graphicData uri="http://schemas.openxmlformats.org/drawingml/2006/picture">
+                <pic:pic xmlns:pic="http://schemas.openxmlformats.org/drawingml/2006/picture">
+                  <pic:nvPicPr>
+                    <pic:cNvPr id="1" name=""/>
+                    <pic:cNvPicPr/>
+                  </pic:nvPicPr>
+                  <pic:blipFill>
+                    <a:blip r:embed="rId7"/>
+                    <a:stretch>
+                      <a:fillRect/>
+                    </a:stretch>
+                  </pic:blipFill>
+                  <pic:spPr>
+                    <a:xfrm>
+                      <a:off x="0" y="0"/>
+                      <a:ext cx="2429214" cy="4982270"/>
+                    </a:xfrm>
+                    <a:prstGeom prst="rect">
+                      <a:avLst/>
+                    </a:prstGeom>
+                  </pic:spPr>
+                </pic:pic>
+              </a:graphicData>
+            </a:graphic>
+          </wp:inline>
+        </w:drawing>
+      </w:r>
+    </w:p>
+    <w:p/>
+    <w:p>
+      <w:r>
+        <w:t>Seguimos con las conexiones de los clientes con los alquileres, en este caso también tenemos una conexión de muchos a muchos, por lo que se crea una tabla intermedia con las llaves primarias de las principales de ambas tablas y haciéndolas también foráneas</w:t>
+      </w:r>
+    </w:p>
+    <w:p/>
+    <w:p/>
     <w:sectPr>
       <w:pgSz w:w="12240" w:h="15840"/>
       <w:pgMar w:top="1417" w:right="1701" w:bottom="1417" w:left="1701" w:header="708" w:footer="708" w:gutter="0"/>

</xml_diff>

<commit_message>
Creación de la tabla asesor y sus conexiones con las demás tablas
</commit_message>
<xml_diff>
--- a/Documentación.docx
+++ b/Documentación.docx
@@ -300,6 +300,53 @@
     <w:p>
       <w:r>
         <w:t>Seguimos con las conexiones de los clientes con los alquileres, en este caso también tenemos una conexión de muchos a muchos, por lo que se crea una tabla intermedia con las llaves primarias de las principales de ambas tablas y haciéndolas también foráneas</w:t>
+      </w:r>
+    </w:p>
+    <w:p/>
+    <w:p>
+      <w:r>
+        <w:drawing>
+          <wp:inline distT="0" distB="0" distL="0" distR="0" wp14:anchorId="6C89F690" wp14:editId="03C4E3AF">
+            <wp:extent cx="1333686" cy="1428949"/>
+            <wp:effectExtent l="0" t="0" r="0" b="0"/>
+            <wp:docPr id="4" name="Picture 4"/>
+            <wp:cNvGraphicFramePr>
+              <a:graphicFrameLocks xmlns:a="http://schemas.openxmlformats.org/drawingml/2006/main" noChangeAspect="1"/>
+            </wp:cNvGraphicFramePr>
+            <a:graphic xmlns:a="http://schemas.openxmlformats.org/drawingml/2006/main">
+              <a:graphicData uri="http://schemas.openxmlformats.org/drawingml/2006/picture">
+                <pic:pic xmlns:pic="http://schemas.openxmlformats.org/drawingml/2006/picture">
+                  <pic:nvPicPr>
+                    <pic:cNvPr id="1" name=""/>
+                    <pic:cNvPicPr/>
+                  </pic:nvPicPr>
+                  <pic:blipFill>
+                    <a:blip r:embed="rId8"/>
+                    <a:stretch>
+                      <a:fillRect/>
+                    </a:stretch>
+                  </pic:blipFill>
+                  <pic:spPr>
+                    <a:xfrm>
+                      <a:off x="0" y="0"/>
+                      <a:ext cx="1333686" cy="1428949"/>
+                    </a:xfrm>
+                    <a:prstGeom prst="rect">
+                      <a:avLst/>
+                    </a:prstGeom>
+                  </pic:spPr>
+                </pic:pic>
+              </a:graphicData>
+            </a:graphic>
+          </wp:inline>
+        </w:drawing>
+      </w:r>
+    </w:p>
+    <w:p/>
+    <w:p>
+      <w:r>
+        <w:lastRenderedPageBreak/>
+        <w:t>Se crea la tabla asesor y se empiezan a crear las llaves foráneas en las tablas compra y alquiler para hacer su conexión (1:N)</w:t>
       </w:r>
     </w:p>
     <w:p/>

</xml_diff>

<commit_message>
Se crean las conexiones entre asesor y visitas con su tabla intermedia
</commit_message>
<xml_diff>
--- a/Documentación.docx
+++ b/Documentación.docx
@@ -46,13 +46,8 @@
           <w:numId w:val="1"/>
         </w:numPr>
       </w:pPr>
-      <w:proofErr w:type="spellStart"/>
-      <w:r>
-        <w:t>InfoVisitas</w:t>
-      </w:r>
-      <w:proofErr w:type="spellEnd"/>
-      <w:r>
-        <w:t xml:space="preserve"> – Cliente: Un cliente puede realizar una o más visitas, y una visita puede ser realizada por uno o más clientes.</w:t>
+      <w:r>
+        <w:t>InfoVisitas – Cliente: Un cliente puede realizar una o más visitas, y una visita puede ser realizada por uno o más clientes.</w:t>
       </w:r>
       <w:r>
         <w:t xml:space="preserve"> (N:M)</w:t>
@@ -90,13 +85,8 @@
           <w:numId w:val="1"/>
         </w:numPr>
       </w:pPr>
-      <w:proofErr w:type="spellStart"/>
-      <w:r>
-        <w:t>InfoVisitas</w:t>
-      </w:r>
-      <w:proofErr w:type="spellEnd"/>
-      <w:r>
-        <w:t xml:space="preserve"> – Asesor: Una visita puede ser guiada por uno o más asesores, y un asesor puede guiar una o más visitas (N:M)</w:t>
+      <w:r>
+        <w:t>InfoVisitas – Asesor: Una visita puede ser guiada por uno o más asesores, y un asesor puede guiar una o más visitas (N:M)</w:t>
       </w:r>
     </w:p>
     <w:p>
@@ -108,15 +98,7 @@
         </w:numPr>
       </w:pPr>
       <w:r>
-        <w:t>Compra – Inmueble: Una compra puede tener uno o más inmuebles, y un inmueble puede estar contenido en una compra (</w:t>
-      </w:r>
-      <w:proofErr w:type="gramStart"/>
-      <w:r>
-        <w:t>1:N</w:t>
-      </w:r>
-      <w:proofErr w:type="gramEnd"/>
-      <w:r>
-        <w:t>)</w:t>
+        <w:t>Compra – Inmueble: Una compra puede tener uno o más inmuebles, y un inmueble puede estar contenido en una compra (1:N)</w:t>
       </w:r>
     </w:p>
     <w:p>
@@ -146,15 +128,7 @@
     <w:p/>
     <w:p>
       <w:r>
-        <w:t xml:space="preserve">Procedemos a crear el archivo de </w:t>
-      </w:r>
-      <w:proofErr w:type="spellStart"/>
-      <w:r>
-        <w:t>workbench</w:t>
-      </w:r>
-      <w:proofErr w:type="spellEnd"/>
-      <w:r>
-        <w:t xml:space="preserve"> con la transformación del modelo entidad-relación</w:t>
+        <w:t>Procedemos a crear el archivo de workbench con la transformación del modelo entidad-relación</w:t>
       </w:r>
       <w:r>
         <w:t>.</w:t>
@@ -350,7 +324,11 @@
       </w:r>
     </w:p>
     <w:p/>
-    <w:p/>
+    <w:p>
+      <w:r>
+        <w:t>Luego se crea la tabla intermedia entre Asesor y InfoVisita gracias a su relación (N:M)</w:t>
+      </w:r>
+    </w:p>
     <w:sectPr>
       <w:pgSz w:w="12240" w:h="15840"/>
       <w:pgMar w:top="1417" w:right="1701" w:bottom="1417" w:left="1701" w:header="708" w:footer="708" w:gutter="0"/>

</xml_diff>

<commit_message>
Se crea la tabla inmueble y telefono
</commit_message>
<xml_diff>
--- a/Documentación.docx
+++ b/Documentación.docx
@@ -46,8 +46,13 @@
           <w:numId w:val="1"/>
         </w:numPr>
       </w:pPr>
-      <w:r>
-        <w:t>InfoVisitas – Cliente: Un cliente puede realizar una o más visitas, y una visita puede ser realizada por uno o más clientes.</w:t>
+      <w:proofErr w:type="spellStart"/>
+      <w:r>
+        <w:t>InfoVisitas</w:t>
+      </w:r>
+      <w:proofErr w:type="spellEnd"/>
+      <w:r>
+        <w:t xml:space="preserve"> – Cliente: Un cliente puede realizar una o más visitas, y una visita puede ser realizada por uno o más clientes.</w:t>
       </w:r>
       <w:r>
         <w:t xml:space="preserve"> (N:M)</w:t>
@@ -85,8 +90,13 @@
           <w:numId w:val="1"/>
         </w:numPr>
       </w:pPr>
-      <w:r>
-        <w:t>InfoVisitas – Asesor: Una visita puede ser guiada por uno o más asesores, y un asesor puede guiar una o más visitas (N:M)</w:t>
+      <w:proofErr w:type="spellStart"/>
+      <w:r>
+        <w:t>InfoVisitas</w:t>
+      </w:r>
+      <w:proofErr w:type="spellEnd"/>
+      <w:r>
+        <w:t xml:space="preserve"> – Asesor: Una visita puede ser guiada por uno o más asesores, y un asesor puede guiar una o más visitas (N:M)</w:t>
       </w:r>
     </w:p>
     <w:p>
@@ -98,7 +108,15 @@
         </w:numPr>
       </w:pPr>
       <w:r>
-        <w:t>Compra – Inmueble: Una compra puede tener uno o más inmuebles, y un inmueble puede estar contenido en una compra (1:N)</w:t>
+        <w:t>Compra – Inmueble: Una compra puede tener uno o más inmuebles, y un inmueble puede estar contenido en una compra (</w:t>
+      </w:r>
+      <w:proofErr w:type="gramStart"/>
+      <w:r>
+        <w:t>1:N</w:t>
+      </w:r>
+      <w:proofErr w:type="gramEnd"/>
+      <w:r>
+        <w:t>)</w:t>
       </w:r>
     </w:p>
     <w:p>
@@ -110,7 +128,15 @@
         </w:numPr>
       </w:pPr>
       <w:r>
-        <w:t>Alquiler – Inmueble: Un alquiler puede ofrecer uno o más inmuebles, y un inmueble puede ser ofrecido por un alquiler (1:N)</w:t>
+        <w:t>Alquiler – Inmueble: Un alquiler puede ofrecer uno o más inmuebles, y un inmueble puede ser ofrecido por un alquiler (</w:t>
+      </w:r>
+      <w:proofErr w:type="gramStart"/>
+      <w:r>
+        <w:t>1:N</w:t>
+      </w:r>
+      <w:proofErr w:type="gramEnd"/>
+      <w:r>
+        <w:t>)</w:t>
       </w:r>
     </w:p>
     <w:p>
@@ -128,7 +154,15 @@
     <w:p/>
     <w:p>
       <w:r>
-        <w:t>Procedemos a crear el archivo de workbench con la transformación del modelo entidad-relación</w:t>
+        <w:t xml:space="preserve">Procedemos a crear el archivo de </w:t>
+      </w:r>
+      <w:proofErr w:type="spellStart"/>
+      <w:r>
+        <w:t>workbench</w:t>
+      </w:r>
+      <w:proofErr w:type="spellEnd"/>
+      <w:r>
+        <w:t xml:space="preserve"> con la transformación del modelo entidad-relación</w:t>
       </w:r>
       <w:r>
         <w:t>.</w:t>
@@ -136,6 +170,9 @@
     </w:p>
     <w:p>
       <w:r>
+        <w:rPr>
+          <w:noProof/>
+        </w:rPr>
         <w:lastRenderedPageBreak/>
         <w:drawing>
           <wp:inline distT="0" distB="0" distL="0" distR="0" wp14:anchorId="39F6D63B" wp14:editId="4D857AA9">
@@ -183,6 +220,9 @@
     <w:p/>
     <w:p>
       <w:r>
+        <w:rPr>
+          <w:noProof/>
+        </w:rPr>
         <w:drawing>
           <wp:inline distT="0" distB="0" distL="0" distR="0" wp14:anchorId="7554EBFD" wp14:editId="2902F223">
             <wp:extent cx="5612130" cy="3178810"/>
@@ -232,6 +272,9 @@
     <w:p/>
     <w:p>
       <w:r>
+        <w:rPr>
+          <w:noProof/>
+        </w:rPr>
         <w:lastRenderedPageBreak/>
         <w:drawing>
           <wp:inline distT="0" distB="0" distL="0" distR="0" wp14:anchorId="4073E317" wp14:editId="38DBD182">
@@ -279,6 +322,9 @@
     <w:p/>
     <w:p>
       <w:r>
+        <w:rPr>
+          <w:noProof/>
+        </w:rPr>
         <w:drawing>
           <wp:inline distT="0" distB="0" distL="0" distR="0" wp14:anchorId="6C89F690" wp14:editId="03C4E3AF">
             <wp:extent cx="1333686" cy="1428949"/>
@@ -320,15 +366,79 @@
     <w:p>
       <w:r>
         <w:lastRenderedPageBreak/>
-        <w:t>Se crea la tabla asesor y se empiezan a crear las llaves foráneas en las tablas compra y alquiler para hacer su conexión (1:N)</w:t>
-      </w:r>
-    </w:p>
-    <w:p/>
-    <w:p>
-      <w:r>
-        <w:t>Luego se crea la tabla intermedia entre Asesor y InfoVisita gracias a su relación (N:M)</w:t>
-      </w:r>
-    </w:p>
+        <w:t>Se crea la tabla asesor y se empiezan a crear las llaves foráneas en las tablas compra y alquiler para hacer su conexión (</w:t>
+      </w:r>
+      <w:proofErr w:type="gramStart"/>
+      <w:r>
+        <w:t>1:N</w:t>
+      </w:r>
+      <w:proofErr w:type="gramEnd"/>
+      <w:r>
+        <w:t>)</w:t>
+      </w:r>
+    </w:p>
+    <w:p/>
+    <w:p>
+      <w:r>
+        <w:t xml:space="preserve">Luego se crea la tabla intermedia entre Asesor y </w:t>
+      </w:r>
+      <w:proofErr w:type="spellStart"/>
+      <w:r>
+        <w:t>InfoVisita</w:t>
+      </w:r>
+      <w:proofErr w:type="spellEnd"/>
+      <w:r>
+        <w:t xml:space="preserve"> gracias a su relación (N:M)</w:t>
+      </w:r>
+    </w:p>
+    <w:p/>
+    <w:p>
+      <w:r>
+        <w:drawing>
+          <wp:inline distT="0" distB="0" distL="0" distR="0" wp14:anchorId="13EB879B" wp14:editId="4DBE073F">
+            <wp:extent cx="4067743" cy="3200847"/>
+            <wp:effectExtent l="0" t="0" r="9525" b="0"/>
+            <wp:docPr id="5" name="Picture 5"/>
+            <wp:cNvGraphicFramePr>
+              <a:graphicFrameLocks xmlns:a="http://schemas.openxmlformats.org/drawingml/2006/main" noChangeAspect="1"/>
+            </wp:cNvGraphicFramePr>
+            <a:graphic xmlns:a="http://schemas.openxmlformats.org/drawingml/2006/main">
+              <a:graphicData uri="http://schemas.openxmlformats.org/drawingml/2006/picture">
+                <pic:pic xmlns:pic="http://schemas.openxmlformats.org/drawingml/2006/picture">
+                  <pic:nvPicPr>
+                    <pic:cNvPr id="1" name=""/>
+                    <pic:cNvPicPr/>
+                  </pic:nvPicPr>
+                  <pic:blipFill>
+                    <a:blip r:embed="rId9"/>
+                    <a:stretch>
+                      <a:fillRect/>
+                    </a:stretch>
+                  </pic:blipFill>
+                  <pic:spPr>
+                    <a:xfrm>
+                      <a:off x="0" y="0"/>
+                      <a:ext cx="4067743" cy="3200847"/>
+                    </a:xfrm>
+                    <a:prstGeom prst="rect">
+                      <a:avLst/>
+                    </a:prstGeom>
+                  </pic:spPr>
+                </pic:pic>
+              </a:graphicData>
+            </a:graphic>
+          </wp:inline>
+        </w:drawing>
+      </w:r>
+    </w:p>
+    <w:p/>
+    <w:p>
+      <w:r>
+        <w:t>Se crea la tabla de inmueble y teléfono ya que es multivalor</w:t>
+      </w:r>
+    </w:p>
+    <w:p/>
+    <w:p/>
     <w:sectPr>
       <w:pgSz w:w="12240" w:h="15840"/>
       <w:pgMar w:top="1417" w:right="1701" w:bottom="1417" w:left="1701" w:header="708" w:footer="708" w:gutter="0"/>

</xml_diff>

<commit_message>
Se crean las conexiones entre inmueble y las demás tablas y se crea la tabla intermedia entre inmueble y visita
</commit_message>
<xml_diff>
--- a/Documentación.docx
+++ b/Documentación.docx
@@ -436,7 +436,12 @@
       <w:r>
         <w:t>Se crea la tabla de inmueble y teléfono ya que es multivalor</w:t>
       </w:r>
-    </w:p>
+      <w:r>
+        <w:t xml:space="preserve"> y se inicia la conexión con las demás tablas y se crea la tabla intermedia entre inmueble y visita</w:t>
+      </w:r>
+    </w:p>
+    <w:p/>
+    <w:p/>
     <w:p/>
     <w:p/>
     <w:sectPr>

</xml_diff>

<commit_message>
Se crean las ultimas tablas y se termina el diseño del modelo relacional en workbench
</commit_message>
<xml_diff>
--- a/Documentación.docx
+++ b/Documentación.docx
@@ -438,6 +438,61 @@
       </w:r>
       <w:r>
         <w:t xml:space="preserve"> y se inicia la conexión con las demás tablas y se crea la tabla intermedia entre inmueble y visita</w:t>
+      </w:r>
+    </w:p>
+    <w:p/>
+    <w:p>
+      <w:r>
+        <w:lastRenderedPageBreak/>
+        <w:drawing>
+          <wp:inline distT="0" distB="0" distL="0" distR="0" wp14:anchorId="10774FB4" wp14:editId="4C395DB1">
+            <wp:extent cx="5039428" cy="2896004"/>
+            <wp:effectExtent l="0" t="0" r="8890" b="0"/>
+            <wp:docPr id="6" name="Picture 6"/>
+            <wp:cNvGraphicFramePr>
+              <a:graphicFrameLocks xmlns:a="http://schemas.openxmlformats.org/drawingml/2006/main" noChangeAspect="1"/>
+            </wp:cNvGraphicFramePr>
+            <a:graphic xmlns:a="http://schemas.openxmlformats.org/drawingml/2006/main">
+              <a:graphicData uri="http://schemas.openxmlformats.org/drawingml/2006/picture">
+                <pic:pic xmlns:pic="http://schemas.openxmlformats.org/drawingml/2006/picture">
+                  <pic:nvPicPr>
+                    <pic:cNvPr id="1" name=""/>
+                    <pic:cNvPicPr/>
+                  </pic:nvPicPr>
+                  <pic:blipFill>
+                    <a:blip r:embed="rId10"/>
+                    <a:stretch>
+                      <a:fillRect/>
+                    </a:stretch>
+                  </pic:blipFill>
+                  <pic:spPr>
+                    <a:xfrm>
+                      <a:off x="0" y="0"/>
+                      <a:ext cx="5039428" cy="2896004"/>
+                    </a:xfrm>
+                    <a:prstGeom prst="rect">
+                      <a:avLst/>
+                    </a:prstGeom>
+                  </pic:spPr>
+                </pic:pic>
+              </a:graphicData>
+            </a:graphic>
+          </wp:inline>
+        </w:drawing>
+      </w:r>
+    </w:p>
+    <w:p/>
+    <w:p>
+      <w:r>
+        <w:t xml:space="preserve">Se crea la </w:t>
+      </w:r>
+      <w:proofErr w:type="gramStart"/>
+      <w:r>
+        <w:t>tabla propietario</w:t>
+      </w:r>
+      <w:proofErr w:type="gramEnd"/>
+      <w:r>
+        <w:t>, su teléfono y la tabla intermedia con inmueble</w:t>
       </w:r>
     </w:p>
     <w:p/>

</xml_diff>

<commit_message>
Se crearon los registros en la BD
</commit_message>
<xml_diff>
--- a/Documentación.docx
+++ b/Documentación.docx
@@ -496,7 +496,781 @@
       </w:r>
     </w:p>
     <w:p/>
-    <w:p/>
+    <w:p>
+      <w:r>
+        <w:drawing>
+          <wp:inline distT="0" distB="0" distL="0" distR="0" wp14:anchorId="75B506A8" wp14:editId="3CCD6473">
+            <wp:extent cx="1971950" cy="2800741"/>
+            <wp:effectExtent l="0" t="0" r="9525" b="0"/>
+            <wp:docPr id="7" name="Picture 7" descr="Table&#10;&#10;Description automatically generated"/>
+            <wp:cNvGraphicFramePr>
+              <a:graphicFrameLocks xmlns:a="http://schemas.openxmlformats.org/drawingml/2006/main" noChangeAspect="1"/>
+            </wp:cNvGraphicFramePr>
+            <a:graphic xmlns:a="http://schemas.openxmlformats.org/drawingml/2006/main">
+              <a:graphicData uri="http://schemas.openxmlformats.org/drawingml/2006/picture">
+                <pic:pic xmlns:pic="http://schemas.openxmlformats.org/drawingml/2006/picture">
+                  <pic:nvPicPr>
+                    <pic:cNvPr id="7" name="Picture 7" descr="Table&#10;&#10;Description automatically generated"/>
+                    <pic:cNvPicPr/>
+                  </pic:nvPicPr>
+                  <pic:blipFill>
+                    <a:blip r:embed="rId11"/>
+                    <a:stretch>
+                      <a:fillRect/>
+                    </a:stretch>
+                  </pic:blipFill>
+                  <pic:spPr>
+                    <a:xfrm>
+                      <a:off x="0" y="0"/>
+                      <a:ext cx="1971950" cy="2800741"/>
+                    </a:xfrm>
+                    <a:prstGeom prst="rect">
+                      <a:avLst/>
+                    </a:prstGeom>
+                  </pic:spPr>
+                </pic:pic>
+              </a:graphicData>
+            </a:graphic>
+          </wp:inline>
+        </w:drawing>
+      </w:r>
+    </w:p>
+    <w:p/>
+    <w:p>
+      <w:r>
+        <w:t xml:space="preserve">Se pasa del modelo relacional a </w:t>
+      </w:r>
+      <w:proofErr w:type="spellStart"/>
+      <w:r>
+        <w:t>Schema</w:t>
+      </w:r>
+      <w:proofErr w:type="spellEnd"/>
+    </w:p>
+    <w:p/>
+    <w:p>
+      <w:r>
+        <w:t>Se inicia la creación de los 5 registros por tabla</w:t>
+      </w:r>
+    </w:p>
+    <w:p/>
+    <w:p>
+      <w:r>
+        <w:t>Cliente:</w:t>
+      </w:r>
+    </w:p>
+    <w:p>
+      <w:r>
+        <w:lastRenderedPageBreak/>
+        <w:drawing>
+          <wp:inline distT="0" distB="0" distL="0" distR="0" wp14:anchorId="62F13565" wp14:editId="5A9A4147">
+            <wp:extent cx="5087060" cy="1171739"/>
+            <wp:effectExtent l="0" t="0" r="0" b="9525"/>
+            <wp:docPr id="8" name="Picture 8"/>
+            <wp:cNvGraphicFramePr>
+              <a:graphicFrameLocks xmlns:a="http://schemas.openxmlformats.org/drawingml/2006/main" noChangeAspect="1"/>
+            </wp:cNvGraphicFramePr>
+            <a:graphic xmlns:a="http://schemas.openxmlformats.org/drawingml/2006/main">
+              <a:graphicData uri="http://schemas.openxmlformats.org/drawingml/2006/picture">
+                <pic:pic xmlns:pic="http://schemas.openxmlformats.org/drawingml/2006/picture">
+                  <pic:nvPicPr>
+                    <pic:cNvPr id="1" name=""/>
+                    <pic:cNvPicPr/>
+                  </pic:nvPicPr>
+                  <pic:blipFill>
+                    <a:blip r:embed="rId12"/>
+                    <a:stretch>
+                      <a:fillRect/>
+                    </a:stretch>
+                  </pic:blipFill>
+                  <pic:spPr>
+                    <a:xfrm>
+                      <a:off x="0" y="0"/>
+                      <a:ext cx="5087060" cy="1171739"/>
+                    </a:xfrm>
+                    <a:prstGeom prst="rect">
+                      <a:avLst/>
+                    </a:prstGeom>
+                  </pic:spPr>
+                </pic:pic>
+              </a:graphicData>
+            </a:graphic>
+          </wp:inline>
+        </w:drawing>
+      </w:r>
+    </w:p>
+    <w:p/>
+    <w:p>
+      <w:proofErr w:type="spellStart"/>
+      <w:r>
+        <w:t>Telefono</w:t>
+      </w:r>
+      <w:proofErr w:type="spellEnd"/>
+      <w:r>
+        <w:t>-Cliente</w:t>
+      </w:r>
+      <w:r>
+        <w:t>:</w:t>
+      </w:r>
+    </w:p>
+    <w:p/>
+    <w:p>
+      <w:r>
+        <w:drawing>
+          <wp:inline distT="0" distB="0" distL="0" distR="0" wp14:anchorId="02BAECF7" wp14:editId="58217C59">
+            <wp:extent cx="1914792" cy="1219370"/>
+            <wp:effectExtent l="0" t="0" r="9525" b="0"/>
+            <wp:docPr id="9" name="Picture 9"/>
+            <wp:cNvGraphicFramePr>
+              <a:graphicFrameLocks xmlns:a="http://schemas.openxmlformats.org/drawingml/2006/main" noChangeAspect="1"/>
+            </wp:cNvGraphicFramePr>
+            <a:graphic xmlns:a="http://schemas.openxmlformats.org/drawingml/2006/main">
+              <a:graphicData uri="http://schemas.openxmlformats.org/drawingml/2006/picture">
+                <pic:pic xmlns:pic="http://schemas.openxmlformats.org/drawingml/2006/picture">
+                  <pic:nvPicPr>
+                    <pic:cNvPr id="1" name=""/>
+                    <pic:cNvPicPr/>
+                  </pic:nvPicPr>
+                  <pic:blipFill>
+                    <a:blip r:embed="rId13"/>
+                    <a:stretch>
+                      <a:fillRect/>
+                    </a:stretch>
+                  </pic:blipFill>
+                  <pic:spPr>
+                    <a:xfrm>
+                      <a:off x="0" y="0"/>
+                      <a:ext cx="1914792" cy="1219370"/>
+                    </a:xfrm>
+                    <a:prstGeom prst="rect">
+                      <a:avLst/>
+                    </a:prstGeom>
+                  </pic:spPr>
+                </pic:pic>
+              </a:graphicData>
+            </a:graphic>
+          </wp:inline>
+        </w:drawing>
+      </w:r>
+    </w:p>
+    <w:p/>
+    <w:p>
+      <w:r>
+        <w:t>Asesor:</w:t>
+      </w:r>
+    </w:p>
+    <w:p/>
+    <w:p>
+      <w:r>
+        <w:drawing>
+          <wp:inline distT="0" distB="0" distL="0" distR="0" wp14:anchorId="26EFB6EC" wp14:editId="55494551">
+            <wp:extent cx="4372585" cy="1000265"/>
+            <wp:effectExtent l="0" t="0" r="0" b="9525"/>
+            <wp:docPr id="10" name="Picture 10" descr="Text, table&#10;&#10;Description automatically generated"/>
+            <wp:cNvGraphicFramePr>
+              <a:graphicFrameLocks xmlns:a="http://schemas.openxmlformats.org/drawingml/2006/main" noChangeAspect="1"/>
+            </wp:cNvGraphicFramePr>
+            <a:graphic xmlns:a="http://schemas.openxmlformats.org/drawingml/2006/main">
+              <a:graphicData uri="http://schemas.openxmlformats.org/drawingml/2006/picture">
+                <pic:pic xmlns:pic="http://schemas.openxmlformats.org/drawingml/2006/picture">
+                  <pic:nvPicPr>
+                    <pic:cNvPr id="10" name="Picture 10" descr="Text, table&#10;&#10;Description automatically generated"/>
+                    <pic:cNvPicPr/>
+                  </pic:nvPicPr>
+                  <pic:blipFill>
+                    <a:blip r:embed="rId14"/>
+                    <a:stretch>
+                      <a:fillRect/>
+                    </a:stretch>
+                  </pic:blipFill>
+                  <pic:spPr>
+                    <a:xfrm>
+                      <a:off x="0" y="0"/>
+                      <a:ext cx="4372585" cy="1000265"/>
+                    </a:xfrm>
+                    <a:prstGeom prst="rect">
+                      <a:avLst/>
+                    </a:prstGeom>
+                  </pic:spPr>
+                </pic:pic>
+              </a:graphicData>
+            </a:graphic>
+          </wp:inline>
+        </w:drawing>
+      </w:r>
+    </w:p>
+    <w:p/>
+    <w:p>
+      <w:r>
+        <w:t>Compra:</w:t>
+      </w:r>
+    </w:p>
+    <w:p/>
+    <w:p>
+      <w:r>
+        <w:drawing>
+          <wp:inline distT="0" distB="0" distL="0" distR="0" wp14:anchorId="10D38DA7" wp14:editId="1EEDF9E4">
+            <wp:extent cx="1581371" cy="1181265"/>
+            <wp:effectExtent l="0" t="0" r="0" b="0"/>
+            <wp:docPr id="11" name="Picture 11"/>
+            <wp:cNvGraphicFramePr>
+              <a:graphicFrameLocks xmlns:a="http://schemas.openxmlformats.org/drawingml/2006/main" noChangeAspect="1"/>
+            </wp:cNvGraphicFramePr>
+            <a:graphic xmlns:a="http://schemas.openxmlformats.org/drawingml/2006/main">
+              <a:graphicData uri="http://schemas.openxmlformats.org/drawingml/2006/picture">
+                <pic:pic xmlns:pic="http://schemas.openxmlformats.org/drawingml/2006/picture">
+                  <pic:nvPicPr>
+                    <pic:cNvPr id="1" name=""/>
+                    <pic:cNvPicPr/>
+                  </pic:nvPicPr>
+                  <pic:blipFill>
+                    <a:blip r:embed="rId15"/>
+                    <a:stretch>
+                      <a:fillRect/>
+                    </a:stretch>
+                  </pic:blipFill>
+                  <pic:spPr>
+                    <a:xfrm>
+                      <a:off x="0" y="0"/>
+                      <a:ext cx="1581371" cy="1181265"/>
+                    </a:xfrm>
+                    <a:prstGeom prst="rect">
+                      <a:avLst/>
+                    </a:prstGeom>
+                  </pic:spPr>
+                </pic:pic>
+              </a:graphicData>
+            </a:graphic>
+          </wp:inline>
+        </w:drawing>
+      </w:r>
+    </w:p>
+    <w:p/>
+    <w:p>
+      <w:r>
+        <w:t>Cliente – Compra:</w:t>
+      </w:r>
+    </w:p>
+    <w:p/>
+    <w:p>
+      <w:r>
+        <w:lastRenderedPageBreak/>
+        <w:drawing>
+          <wp:inline distT="0" distB="0" distL="0" distR="0" wp14:anchorId="58F5C82E" wp14:editId="680D6294">
+            <wp:extent cx="2648320" cy="1143160"/>
+            <wp:effectExtent l="0" t="0" r="0" b="0"/>
+            <wp:docPr id="12" name="Picture 12"/>
+            <wp:cNvGraphicFramePr>
+              <a:graphicFrameLocks xmlns:a="http://schemas.openxmlformats.org/drawingml/2006/main" noChangeAspect="1"/>
+            </wp:cNvGraphicFramePr>
+            <a:graphic xmlns:a="http://schemas.openxmlformats.org/drawingml/2006/main">
+              <a:graphicData uri="http://schemas.openxmlformats.org/drawingml/2006/picture">
+                <pic:pic xmlns:pic="http://schemas.openxmlformats.org/drawingml/2006/picture">
+                  <pic:nvPicPr>
+                    <pic:cNvPr id="1" name=""/>
+                    <pic:cNvPicPr/>
+                  </pic:nvPicPr>
+                  <pic:blipFill>
+                    <a:blip r:embed="rId16"/>
+                    <a:stretch>
+                      <a:fillRect/>
+                    </a:stretch>
+                  </pic:blipFill>
+                  <pic:spPr>
+                    <a:xfrm>
+                      <a:off x="0" y="0"/>
+                      <a:ext cx="2648320" cy="1143160"/>
+                    </a:xfrm>
+                    <a:prstGeom prst="rect">
+                      <a:avLst/>
+                    </a:prstGeom>
+                  </pic:spPr>
+                </pic:pic>
+              </a:graphicData>
+            </a:graphic>
+          </wp:inline>
+        </w:drawing>
+      </w:r>
+    </w:p>
+    <w:p/>
+    <w:p>
+      <w:r>
+        <w:t>Alquiler:</w:t>
+      </w:r>
+    </w:p>
+    <w:p/>
+    <w:p>
+      <w:r>
+        <w:drawing>
+          <wp:inline distT="0" distB="0" distL="0" distR="0" wp14:anchorId="295340F9" wp14:editId="79F06666">
+            <wp:extent cx="1981477" cy="1181265"/>
+            <wp:effectExtent l="0" t="0" r="0" b="0"/>
+            <wp:docPr id="13" name="Picture 13" descr="Table&#10;&#10;Description automatically generated"/>
+            <wp:cNvGraphicFramePr>
+              <a:graphicFrameLocks xmlns:a="http://schemas.openxmlformats.org/drawingml/2006/main" noChangeAspect="1"/>
+            </wp:cNvGraphicFramePr>
+            <a:graphic xmlns:a="http://schemas.openxmlformats.org/drawingml/2006/main">
+              <a:graphicData uri="http://schemas.openxmlformats.org/drawingml/2006/picture">
+                <pic:pic xmlns:pic="http://schemas.openxmlformats.org/drawingml/2006/picture">
+                  <pic:nvPicPr>
+                    <pic:cNvPr id="13" name="Picture 13" descr="Table&#10;&#10;Description automatically generated"/>
+                    <pic:cNvPicPr/>
+                  </pic:nvPicPr>
+                  <pic:blipFill>
+                    <a:blip r:embed="rId17"/>
+                    <a:stretch>
+                      <a:fillRect/>
+                    </a:stretch>
+                  </pic:blipFill>
+                  <pic:spPr>
+                    <a:xfrm>
+                      <a:off x="0" y="0"/>
+                      <a:ext cx="1981477" cy="1181265"/>
+                    </a:xfrm>
+                    <a:prstGeom prst="rect">
+                      <a:avLst/>
+                    </a:prstGeom>
+                  </pic:spPr>
+                </pic:pic>
+              </a:graphicData>
+            </a:graphic>
+          </wp:inline>
+        </w:drawing>
+      </w:r>
+    </w:p>
+    <w:p/>
+    <w:p>
+      <w:r>
+        <w:t xml:space="preserve">Alquiler – Cliente: </w:t>
+      </w:r>
+    </w:p>
+    <w:p/>
+    <w:p>
+      <w:r>
+        <w:drawing>
+          <wp:inline distT="0" distB="0" distL="0" distR="0" wp14:anchorId="31D287B2" wp14:editId="74AC7B19">
+            <wp:extent cx="2686425" cy="1162212"/>
+            <wp:effectExtent l="0" t="0" r="0" b="0"/>
+            <wp:docPr id="14" name="Picture 14"/>
+            <wp:cNvGraphicFramePr>
+              <a:graphicFrameLocks xmlns:a="http://schemas.openxmlformats.org/drawingml/2006/main" noChangeAspect="1"/>
+            </wp:cNvGraphicFramePr>
+            <a:graphic xmlns:a="http://schemas.openxmlformats.org/drawingml/2006/main">
+              <a:graphicData uri="http://schemas.openxmlformats.org/drawingml/2006/picture">
+                <pic:pic xmlns:pic="http://schemas.openxmlformats.org/drawingml/2006/picture">
+                  <pic:nvPicPr>
+                    <pic:cNvPr id="1" name=""/>
+                    <pic:cNvPicPr/>
+                  </pic:nvPicPr>
+                  <pic:blipFill>
+                    <a:blip r:embed="rId18"/>
+                    <a:stretch>
+                      <a:fillRect/>
+                    </a:stretch>
+                  </pic:blipFill>
+                  <pic:spPr>
+                    <a:xfrm>
+                      <a:off x="0" y="0"/>
+                      <a:ext cx="2686425" cy="1162212"/>
+                    </a:xfrm>
+                    <a:prstGeom prst="rect">
+                      <a:avLst/>
+                    </a:prstGeom>
+                  </pic:spPr>
+                </pic:pic>
+              </a:graphicData>
+            </a:graphic>
+          </wp:inline>
+        </w:drawing>
+      </w:r>
+    </w:p>
+    <w:p/>
+    <w:p>
+      <w:proofErr w:type="spellStart"/>
+      <w:r>
+        <w:t>infoVisita</w:t>
+      </w:r>
+      <w:proofErr w:type="spellEnd"/>
+      <w:r>
+        <w:t>:</w:t>
+      </w:r>
+    </w:p>
+    <w:p/>
+    <w:p>
+      <w:r>
+        <w:drawing>
+          <wp:inline distT="0" distB="0" distL="0" distR="0" wp14:anchorId="54827B51" wp14:editId="2CC1AC44">
+            <wp:extent cx="762106" cy="1171739"/>
+            <wp:effectExtent l="0" t="0" r="0" b="9525"/>
+            <wp:docPr id="15" name="Picture 15" descr="Graphical user interface, application, Teams&#10;&#10;Description automatically generated"/>
+            <wp:cNvGraphicFramePr>
+              <a:graphicFrameLocks xmlns:a="http://schemas.openxmlformats.org/drawingml/2006/main" noChangeAspect="1"/>
+            </wp:cNvGraphicFramePr>
+            <a:graphic xmlns:a="http://schemas.openxmlformats.org/drawingml/2006/main">
+              <a:graphicData uri="http://schemas.openxmlformats.org/drawingml/2006/picture">
+                <pic:pic xmlns:pic="http://schemas.openxmlformats.org/drawingml/2006/picture">
+                  <pic:nvPicPr>
+                    <pic:cNvPr id="15" name="Picture 15" descr="Graphical user interface, application, Teams&#10;&#10;Description automatically generated"/>
+                    <pic:cNvPicPr/>
+                  </pic:nvPicPr>
+                  <pic:blipFill>
+                    <a:blip r:embed="rId19"/>
+                    <a:stretch>
+                      <a:fillRect/>
+                    </a:stretch>
+                  </pic:blipFill>
+                  <pic:spPr>
+                    <a:xfrm>
+                      <a:off x="0" y="0"/>
+                      <a:ext cx="762106" cy="1171739"/>
+                    </a:xfrm>
+                    <a:prstGeom prst="rect">
+                      <a:avLst/>
+                    </a:prstGeom>
+                  </pic:spPr>
+                </pic:pic>
+              </a:graphicData>
+            </a:graphic>
+          </wp:inline>
+        </w:drawing>
+      </w:r>
+    </w:p>
+    <w:p/>
+    <w:p>
+      <w:r>
+        <w:t>Cliente - Visita:</w:t>
+      </w:r>
+    </w:p>
+    <w:p/>
+    <w:p>
+      <w:r>
+        <w:lastRenderedPageBreak/>
+        <w:drawing>
+          <wp:inline distT="0" distB="0" distL="0" distR="0" wp14:anchorId="0D333351" wp14:editId="004473EF">
+            <wp:extent cx="2448267" cy="1200318"/>
+            <wp:effectExtent l="0" t="0" r="0" b="0"/>
+            <wp:docPr id="16" name="Picture 16" descr="Table&#10;&#10;Description automatically generated"/>
+            <wp:cNvGraphicFramePr>
+              <a:graphicFrameLocks xmlns:a="http://schemas.openxmlformats.org/drawingml/2006/main" noChangeAspect="1"/>
+            </wp:cNvGraphicFramePr>
+            <a:graphic xmlns:a="http://schemas.openxmlformats.org/drawingml/2006/main">
+              <a:graphicData uri="http://schemas.openxmlformats.org/drawingml/2006/picture">
+                <pic:pic xmlns:pic="http://schemas.openxmlformats.org/drawingml/2006/picture">
+                  <pic:nvPicPr>
+                    <pic:cNvPr id="16" name="Picture 16" descr="Table&#10;&#10;Description automatically generated"/>
+                    <pic:cNvPicPr/>
+                  </pic:nvPicPr>
+                  <pic:blipFill>
+                    <a:blip r:embed="rId20"/>
+                    <a:stretch>
+                      <a:fillRect/>
+                    </a:stretch>
+                  </pic:blipFill>
+                  <pic:spPr>
+                    <a:xfrm>
+                      <a:off x="0" y="0"/>
+                      <a:ext cx="2448267" cy="1200318"/>
+                    </a:xfrm>
+                    <a:prstGeom prst="rect">
+                      <a:avLst/>
+                    </a:prstGeom>
+                  </pic:spPr>
+                </pic:pic>
+              </a:graphicData>
+            </a:graphic>
+          </wp:inline>
+        </w:drawing>
+      </w:r>
+    </w:p>
+    <w:p/>
+    <w:p>
+      <w:r>
+        <w:t>Inmueble:</w:t>
+      </w:r>
+    </w:p>
+    <w:p/>
+    <w:p>
+      <w:r>
+        <w:drawing>
+          <wp:inline distT="0" distB="0" distL="0" distR="0" wp14:anchorId="00E16480" wp14:editId="73226334">
+            <wp:extent cx="5612130" cy="894715"/>
+            <wp:effectExtent l="0" t="0" r="7620" b="635"/>
+            <wp:docPr id="17" name="Picture 17"/>
+            <wp:cNvGraphicFramePr>
+              <a:graphicFrameLocks xmlns:a="http://schemas.openxmlformats.org/drawingml/2006/main" noChangeAspect="1"/>
+            </wp:cNvGraphicFramePr>
+            <a:graphic xmlns:a="http://schemas.openxmlformats.org/drawingml/2006/main">
+              <a:graphicData uri="http://schemas.openxmlformats.org/drawingml/2006/picture">
+                <pic:pic xmlns:pic="http://schemas.openxmlformats.org/drawingml/2006/picture">
+                  <pic:nvPicPr>
+                    <pic:cNvPr id="1" name=""/>
+                    <pic:cNvPicPr/>
+                  </pic:nvPicPr>
+                  <pic:blipFill>
+                    <a:blip r:embed="rId21"/>
+                    <a:stretch>
+                      <a:fillRect/>
+                    </a:stretch>
+                  </pic:blipFill>
+                  <pic:spPr>
+                    <a:xfrm>
+                      <a:off x="0" y="0"/>
+                      <a:ext cx="5612130" cy="894715"/>
+                    </a:xfrm>
+                    <a:prstGeom prst="rect">
+                      <a:avLst/>
+                    </a:prstGeom>
+                  </pic:spPr>
+                </pic:pic>
+              </a:graphicData>
+            </a:graphic>
+          </wp:inline>
+        </w:drawing>
+      </w:r>
+    </w:p>
+    <w:p/>
+    <w:p>
+      <w:r>
+        <w:t xml:space="preserve">Inmueble – </w:t>
+      </w:r>
+      <w:proofErr w:type="spellStart"/>
+      <w:r>
+        <w:t>infovisita</w:t>
+      </w:r>
+      <w:proofErr w:type="spellEnd"/>
+      <w:r>
+        <w:t>:</w:t>
+      </w:r>
+    </w:p>
+    <w:p/>
+    <w:p>
+      <w:r>
+        <w:drawing>
+          <wp:inline distT="0" distB="0" distL="0" distR="0" wp14:anchorId="25CCB582" wp14:editId="395BF0FA">
+            <wp:extent cx="3258005" cy="1190791"/>
+            <wp:effectExtent l="0" t="0" r="0" b="9525"/>
+            <wp:docPr id="18" name="Picture 18"/>
+            <wp:cNvGraphicFramePr>
+              <a:graphicFrameLocks xmlns:a="http://schemas.openxmlformats.org/drawingml/2006/main" noChangeAspect="1"/>
+            </wp:cNvGraphicFramePr>
+            <a:graphic xmlns:a="http://schemas.openxmlformats.org/drawingml/2006/main">
+              <a:graphicData uri="http://schemas.openxmlformats.org/drawingml/2006/picture">
+                <pic:pic xmlns:pic="http://schemas.openxmlformats.org/drawingml/2006/picture">
+                  <pic:nvPicPr>
+                    <pic:cNvPr id="1" name=""/>
+                    <pic:cNvPicPr/>
+                  </pic:nvPicPr>
+                  <pic:blipFill>
+                    <a:blip r:embed="rId22"/>
+                    <a:stretch>
+                      <a:fillRect/>
+                    </a:stretch>
+                  </pic:blipFill>
+                  <pic:spPr>
+                    <a:xfrm>
+                      <a:off x="0" y="0"/>
+                      <a:ext cx="3258005" cy="1190791"/>
+                    </a:xfrm>
+                    <a:prstGeom prst="rect">
+                      <a:avLst/>
+                    </a:prstGeom>
+                  </pic:spPr>
+                </pic:pic>
+              </a:graphicData>
+            </a:graphic>
+          </wp:inline>
+        </w:drawing>
+      </w:r>
+    </w:p>
+    <w:p/>
+    <w:p>
+      <w:r>
+        <w:t>Teléfono-inmueble:</w:t>
+      </w:r>
+    </w:p>
+    <w:p/>
+    <w:p>
+      <w:r>
+        <w:drawing>
+          <wp:inline distT="0" distB="0" distL="0" distR="0" wp14:anchorId="2EA48181" wp14:editId="7808FB4A">
+            <wp:extent cx="1952898" cy="1219370"/>
+            <wp:effectExtent l="0" t="0" r="9525" b="0"/>
+            <wp:docPr id="19" name="Picture 19" descr="Table&#10;&#10;Description automatically generated"/>
+            <wp:cNvGraphicFramePr>
+              <a:graphicFrameLocks xmlns:a="http://schemas.openxmlformats.org/drawingml/2006/main" noChangeAspect="1"/>
+            </wp:cNvGraphicFramePr>
+            <a:graphic xmlns:a="http://schemas.openxmlformats.org/drawingml/2006/main">
+              <a:graphicData uri="http://schemas.openxmlformats.org/drawingml/2006/picture">
+                <pic:pic xmlns:pic="http://schemas.openxmlformats.org/drawingml/2006/picture">
+                  <pic:nvPicPr>
+                    <pic:cNvPr id="19" name="Picture 19" descr="Table&#10;&#10;Description automatically generated"/>
+                    <pic:cNvPicPr/>
+                  </pic:nvPicPr>
+                  <pic:blipFill>
+                    <a:blip r:embed="rId23"/>
+                    <a:stretch>
+                      <a:fillRect/>
+                    </a:stretch>
+                  </pic:blipFill>
+                  <pic:spPr>
+                    <a:xfrm>
+                      <a:off x="0" y="0"/>
+                      <a:ext cx="1952898" cy="1219370"/>
+                    </a:xfrm>
+                    <a:prstGeom prst="rect">
+                      <a:avLst/>
+                    </a:prstGeom>
+                  </pic:spPr>
+                </pic:pic>
+              </a:graphicData>
+            </a:graphic>
+          </wp:inline>
+        </w:drawing>
+      </w:r>
+    </w:p>
+    <w:p/>
+    <w:p>
+      <w:r>
+        <w:t>Propietario:</w:t>
+      </w:r>
+    </w:p>
+    <w:p/>
+    <w:p>
+      <w:r>
+        <w:lastRenderedPageBreak/>
+        <w:drawing>
+          <wp:inline distT="0" distB="0" distL="0" distR="0" wp14:anchorId="4D9491A5" wp14:editId="57A44427">
+            <wp:extent cx="2181529" cy="1228896"/>
+            <wp:effectExtent l="0" t="0" r="9525" b="9525"/>
+            <wp:docPr id="20" name="Picture 20"/>
+            <wp:cNvGraphicFramePr>
+              <a:graphicFrameLocks xmlns:a="http://schemas.openxmlformats.org/drawingml/2006/main" noChangeAspect="1"/>
+            </wp:cNvGraphicFramePr>
+            <a:graphic xmlns:a="http://schemas.openxmlformats.org/drawingml/2006/main">
+              <a:graphicData uri="http://schemas.openxmlformats.org/drawingml/2006/picture">
+                <pic:pic xmlns:pic="http://schemas.openxmlformats.org/drawingml/2006/picture">
+                  <pic:nvPicPr>
+                    <pic:cNvPr id="1" name=""/>
+                    <pic:cNvPicPr/>
+                  </pic:nvPicPr>
+                  <pic:blipFill>
+                    <a:blip r:embed="rId24"/>
+                    <a:stretch>
+                      <a:fillRect/>
+                    </a:stretch>
+                  </pic:blipFill>
+                  <pic:spPr>
+                    <a:xfrm>
+                      <a:off x="0" y="0"/>
+                      <a:ext cx="2181529" cy="1228896"/>
+                    </a:xfrm>
+                    <a:prstGeom prst="rect">
+                      <a:avLst/>
+                    </a:prstGeom>
+                  </pic:spPr>
+                </pic:pic>
+              </a:graphicData>
+            </a:graphic>
+          </wp:inline>
+        </w:drawing>
+      </w:r>
+    </w:p>
+    <w:p/>
+    <w:p>
+      <w:proofErr w:type="spellStart"/>
+      <w:r>
+        <w:t>Telefono</w:t>
+      </w:r>
+      <w:proofErr w:type="spellEnd"/>
+      <w:r>
+        <w:t xml:space="preserve"> – propietario:</w:t>
+      </w:r>
+    </w:p>
+    <w:p/>
+    <w:p>
+      <w:r>
+        <w:drawing>
+          <wp:inline distT="0" distB="0" distL="0" distR="0" wp14:anchorId="34B8C46C" wp14:editId="2F542207">
+            <wp:extent cx="1790950" cy="1171739"/>
+            <wp:effectExtent l="0" t="0" r="0" b="9525"/>
+            <wp:docPr id="21" name="Picture 21"/>
+            <wp:cNvGraphicFramePr>
+              <a:graphicFrameLocks xmlns:a="http://schemas.openxmlformats.org/drawingml/2006/main" noChangeAspect="1"/>
+            </wp:cNvGraphicFramePr>
+            <a:graphic xmlns:a="http://schemas.openxmlformats.org/drawingml/2006/main">
+              <a:graphicData uri="http://schemas.openxmlformats.org/drawingml/2006/picture">
+                <pic:pic xmlns:pic="http://schemas.openxmlformats.org/drawingml/2006/picture">
+                  <pic:nvPicPr>
+                    <pic:cNvPr id="1" name=""/>
+                    <pic:cNvPicPr/>
+                  </pic:nvPicPr>
+                  <pic:blipFill>
+                    <a:blip r:embed="rId25"/>
+                    <a:stretch>
+                      <a:fillRect/>
+                    </a:stretch>
+                  </pic:blipFill>
+                  <pic:spPr>
+                    <a:xfrm>
+                      <a:off x="0" y="0"/>
+                      <a:ext cx="1790950" cy="1171739"/>
+                    </a:xfrm>
+                    <a:prstGeom prst="rect">
+                      <a:avLst/>
+                    </a:prstGeom>
+                  </pic:spPr>
+                </pic:pic>
+              </a:graphicData>
+            </a:graphic>
+          </wp:inline>
+        </w:drawing>
+      </w:r>
+    </w:p>
+    <w:p/>
+    <w:p>
+      <w:r>
+        <w:t>Propietario – Inmueble:</w:t>
+      </w:r>
+    </w:p>
+    <w:p/>
+    <w:p>
+      <w:r>
+        <w:drawing>
+          <wp:inline distT="0" distB="0" distL="0" distR="0" wp14:anchorId="6E5FD8E4" wp14:editId="6E109BAF">
+            <wp:extent cx="2905530" cy="1171739"/>
+            <wp:effectExtent l="0" t="0" r="0" b="9525"/>
+            <wp:docPr id="22" name="Picture 22" descr="Table&#10;&#10;Description automatically generated"/>
+            <wp:cNvGraphicFramePr>
+              <a:graphicFrameLocks xmlns:a="http://schemas.openxmlformats.org/drawingml/2006/main" noChangeAspect="1"/>
+            </wp:cNvGraphicFramePr>
+            <a:graphic xmlns:a="http://schemas.openxmlformats.org/drawingml/2006/main">
+              <a:graphicData uri="http://schemas.openxmlformats.org/drawingml/2006/picture">
+                <pic:pic xmlns:pic="http://schemas.openxmlformats.org/drawingml/2006/picture">
+                  <pic:nvPicPr>
+                    <pic:cNvPr id="22" name="Picture 22" descr="Table&#10;&#10;Description automatically generated"/>
+                    <pic:cNvPicPr/>
+                  </pic:nvPicPr>
+                  <pic:blipFill>
+                    <a:blip r:embed="rId26"/>
+                    <a:stretch>
+                      <a:fillRect/>
+                    </a:stretch>
+                  </pic:blipFill>
+                  <pic:spPr>
+                    <a:xfrm>
+                      <a:off x="0" y="0"/>
+                      <a:ext cx="2905530" cy="1171739"/>
+                    </a:xfrm>
+                    <a:prstGeom prst="rect">
+                      <a:avLst/>
+                    </a:prstGeom>
+                  </pic:spPr>
+                </pic:pic>
+              </a:graphicData>
+            </a:graphic>
+          </wp:inline>
+        </w:drawing>
+      </w:r>
+    </w:p>
     <w:p/>
     <w:p/>
     <w:sectPr>

</xml_diff>

<commit_message>
Se responden las preguntas del ejercicio
</commit_message>
<xml_diff>
--- a/Documentación.docx
+++ b/Documentación.docx
@@ -46,13 +46,8 @@
           <w:numId w:val="1"/>
         </w:numPr>
       </w:pPr>
-      <w:proofErr w:type="spellStart"/>
-      <w:r>
-        <w:t>InfoVisitas</w:t>
-      </w:r>
-      <w:proofErr w:type="spellEnd"/>
-      <w:r>
-        <w:t xml:space="preserve"> – Cliente: Un cliente puede realizar una o más visitas, y una visita puede ser realizada por uno o más clientes.</w:t>
+      <w:r>
+        <w:t>InfoVisitas – Cliente: Un cliente puede realizar una o más visitas, y una visita puede ser realizada por uno o más clientes.</w:t>
       </w:r>
       <w:r>
         <w:t xml:space="preserve"> (N:M)</w:t>
@@ -90,13 +85,8 @@
           <w:numId w:val="1"/>
         </w:numPr>
       </w:pPr>
-      <w:proofErr w:type="spellStart"/>
-      <w:r>
-        <w:t>InfoVisitas</w:t>
-      </w:r>
-      <w:proofErr w:type="spellEnd"/>
-      <w:r>
-        <w:t xml:space="preserve"> – Asesor: Una visita puede ser guiada por uno o más asesores, y un asesor puede guiar una o más visitas (N:M)</w:t>
+      <w:r>
+        <w:t>InfoVisitas – Asesor: Una visita puede ser guiada por uno o más asesores, y un asesor puede guiar una o más visitas (N:M)</w:t>
       </w:r>
     </w:p>
     <w:p>
@@ -108,15 +98,7 @@
         </w:numPr>
       </w:pPr>
       <w:r>
-        <w:t>Compra – Inmueble: Una compra puede tener uno o más inmuebles, y un inmueble puede estar contenido en una compra (</w:t>
-      </w:r>
-      <w:proofErr w:type="gramStart"/>
-      <w:r>
-        <w:t>1:N</w:t>
-      </w:r>
-      <w:proofErr w:type="gramEnd"/>
-      <w:r>
-        <w:t>)</w:t>
+        <w:t>Compra – Inmueble: Una compra puede tener uno o más inmuebles, y un inmueble puede estar contenido en una compra (1:N)</w:t>
       </w:r>
     </w:p>
     <w:p>
@@ -128,15 +110,7 @@
         </w:numPr>
       </w:pPr>
       <w:r>
-        <w:t>Alquiler – Inmueble: Un alquiler puede ofrecer uno o más inmuebles, y un inmueble puede ser ofrecido por un alquiler (</w:t>
-      </w:r>
-      <w:proofErr w:type="gramStart"/>
-      <w:r>
-        <w:t>1:N</w:t>
-      </w:r>
-      <w:proofErr w:type="gramEnd"/>
-      <w:r>
-        <w:t>)</w:t>
+        <w:t>Alquiler – Inmueble: Un alquiler puede ofrecer uno o más inmuebles, y un inmueble puede ser ofrecido por un alquiler (1:N)</w:t>
       </w:r>
     </w:p>
     <w:p>
@@ -154,15 +128,7 @@
     <w:p/>
     <w:p>
       <w:r>
-        <w:t xml:space="preserve">Procedemos a crear el archivo de </w:t>
-      </w:r>
-      <w:proofErr w:type="spellStart"/>
-      <w:r>
-        <w:t>workbench</w:t>
-      </w:r>
-      <w:proofErr w:type="spellEnd"/>
-      <w:r>
-        <w:t xml:space="preserve"> con la transformación del modelo entidad-relación</w:t>
+        <w:t>Procedemos a crear el archivo de workbench con la transformación del modelo entidad-relación</w:t>
       </w:r>
       <w:r>
         <w:t>.</w:t>
@@ -366,29 +332,13 @@
     <w:p>
       <w:r>
         <w:lastRenderedPageBreak/>
-        <w:t>Se crea la tabla asesor y se empiezan a crear las llaves foráneas en las tablas compra y alquiler para hacer su conexión (</w:t>
-      </w:r>
-      <w:proofErr w:type="gramStart"/>
-      <w:r>
-        <w:t>1:N</w:t>
-      </w:r>
-      <w:proofErr w:type="gramEnd"/>
-      <w:r>
-        <w:t>)</w:t>
-      </w:r>
-    </w:p>
-    <w:p/>
-    <w:p>
-      <w:r>
-        <w:t xml:space="preserve">Luego se crea la tabla intermedia entre Asesor y </w:t>
-      </w:r>
-      <w:proofErr w:type="spellStart"/>
-      <w:r>
-        <w:t>InfoVisita</w:t>
-      </w:r>
-      <w:proofErr w:type="spellEnd"/>
-      <w:r>
-        <w:t xml:space="preserve"> gracias a su relación (N:M)</w:t>
+        <w:t>Se crea la tabla asesor y se empiezan a crear las llaves foráneas en las tablas compra y alquiler para hacer su conexión (1:N)</w:t>
+      </w:r>
+    </w:p>
+    <w:p/>
+    <w:p>
+      <w:r>
+        <w:t>Luego se crea la tabla intermedia entre Asesor y InfoVisita gracias a su relación (N:M)</w:t>
       </w:r>
     </w:p>
     <w:p/>
@@ -484,15 +434,7 @@
     <w:p/>
     <w:p>
       <w:r>
-        <w:t xml:space="preserve">Se crea la </w:t>
-      </w:r>
-      <w:proofErr w:type="gramStart"/>
-      <w:r>
-        <w:t>tabla propietario</w:t>
-      </w:r>
-      <w:proofErr w:type="gramEnd"/>
-      <w:r>
-        <w:t>, su teléfono y la tabla intermedia con inmueble</w:t>
+        <w:t>Se crea la tabla propietario, su teléfono y la tabla intermedia con inmueble</w:t>
       </w:r>
     </w:p>
     <w:p/>
@@ -538,13 +480,8 @@
     <w:p/>
     <w:p>
       <w:r>
-        <w:t xml:space="preserve">Se pasa del modelo relacional a </w:t>
-      </w:r>
-      <w:proofErr w:type="spellStart"/>
-      <w:r>
-        <w:t>Schema</w:t>
-      </w:r>
-      <w:proofErr w:type="spellEnd"/>
+        <w:t>Se pasa del modelo relacional a Schema</w:t>
+      </w:r>
     </w:p>
     <w:p/>
     <w:p>
@@ -600,13 +537,8 @@
     </w:p>
     <w:p/>
     <w:p>
-      <w:proofErr w:type="spellStart"/>
-      <w:r>
-        <w:t>Telefono</w:t>
-      </w:r>
-      <w:proofErr w:type="spellEnd"/>
-      <w:r>
-        <w:t>-Cliente</w:t>
+      <w:r>
+        <w:t>Telefono-Cliente</w:t>
       </w:r>
       <w:r>
         <w:t>:</w:t>
@@ -885,13 +817,8 @@
     </w:p>
     <w:p/>
     <w:p>
-      <w:proofErr w:type="spellStart"/>
-      <w:r>
-        <w:t>infoVisita</w:t>
-      </w:r>
-      <w:proofErr w:type="spellEnd"/>
-      <w:r>
-        <w:t>:</w:t>
+      <w:r>
+        <w:t>infoVisita:</w:t>
       </w:r>
     </w:p>
     <w:p/>
@@ -1030,15 +957,7 @@
     <w:p/>
     <w:p>
       <w:r>
-        <w:t xml:space="preserve">Inmueble – </w:t>
-      </w:r>
-      <w:proofErr w:type="spellStart"/>
-      <w:r>
-        <w:t>infovisita</w:t>
-      </w:r>
-      <w:proofErr w:type="spellEnd"/>
-      <w:r>
-        <w:t>:</w:t>
+        <w:t>Inmueble – infovisita:</w:t>
       </w:r>
     </w:p>
     <w:p/>
@@ -1176,13 +1095,8 @@
     </w:p>
     <w:p/>
     <w:p>
-      <w:proofErr w:type="spellStart"/>
-      <w:r>
-        <w:t>Telefono</w:t>
-      </w:r>
-      <w:proofErr w:type="spellEnd"/>
-      <w:r>
-        <w:t xml:space="preserve"> – propietario:</w:t>
+      <w:r>
+        <w:t>Telefono – propietario:</w:t>
       </w:r>
     </w:p>
     <w:p/>
@@ -1272,7 +1186,106 @@
       </w:r>
     </w:p>
     <w:p/>
-    <w:p/>
+    <w:p>
+      <w:pPr>
+        <w:rPr>
+          <w:lang w:val="es-MX"/>
+        </w:rPr>
+      </w:pPr>
+      <w:r>
+        <w:rPr>
+          <w:lang w:val="es-MX"/>
+        </w:rPr>
+        <w:t>¿Qué debería cambiar o agregar para incluir la renovación de contratos de alquiler?</w:t>
+      </w:r>
+    </w:p>
+    <w:p>
+      <w:pPr>
+        <w:rPr>
+          <w:lang w:val="es-MX"/>
+        </w:rPr>
+      </w:pPr>
+    </w:p>
+    <w:p>
+      <w:pPr>
+        <w:rPr>
+          <w:lang w:val="es-MX"/>
+        </w:rPr>
+      </w:pPr>
+      <w:r>
+        <w:rPr>
+          <w:lang w:val="es-MX"/>
+        </w:rPr>
+        <w:t xml:space="preserve">Con las conexiones entre Alquiler, Cliente e Inmueble se obtiene mucha información acerca de los contratos de alquiler, por otro lado se puede establecer un termino de duración del contrato y una fecha de firma, y la opción de posibilidad de renovación </w:t>
+      </w:r>
+    </w:p>
+    <w:p>
+      <w:pPr>
+        <w:rPr>
+          <w:lang w:val="es-MX"/>
+        </w:rPr>
+      </w:pPr>
+    </w:p>
+    <w:p>
+      <w:pPr>
+        <w:rPr>
+          <w:lang w:val="es-MX"/>
+        </w:rPr>
+      </w:pPr>
+      <w:r>
+        <w:rPr>
+          <w:lang w:val="es-MX"/>
+        </w:rPr>
+        <w:t>¿Cómo</w:t>
+      </w:r>
+      <w:r>
+        <w:rPr>
+          <w:lang w:val="es-MX"/>
+        </w:rPr>
+        <w:t xml:space="preserve"> podría controlar que la misma persona que compra un inmueble con identificador X y se lo entrega a la agencia Inmobiliaria SofkaU, NO pueda alquilar el inmueble con identificador X?</w:t>
+      </w:r>
+    </w:p>
+    <w:p>
+      <w:pPr>
+        <w:rPr>
+          <w:lang w:val="es-MX"/>
+        </w:rPr>
+      </w:pPr>
+    </w:p>
+    <w:p>
+      <w:pPr>
+        <w:rPr>
+          <w:lang w:val="es-MX"/>
+        </w:rPr>
+      </w:pPr>
+      <w:r>
+        <w:rPr>
+          <w:lang w:val="es-MX"/>
+        </w:rPr>
+        <w:lastRenderedPageBreak/>
+        <w:t>Podemos hacer esta comprobación antes de ingresar los datos a la base de datos por medio de código y condicionales.</w:t>
+      </w:r>
+    </w:p>
+    <w:p>
+      <w:pPr>
+        <w:rPr>
+          <w:lang w:val="es-MX"/>
+        </w:rPr>
+      </w:pPr>
+    </w:p>
+    <w:p>
+      <w:pPr>
+        <w:rPr>
+          <w:lang w:val="es-MX"/>
+        </w:rPr>
+      </w:pPr>
+      <w:r>
+        <w:rPr>
+          <w:lang w:val="es-MX"/>
+        </w:rPr>
+        <w:t>Por otro lado, podemos crear una restricción de llave foránea en la tabla que contiene los alquileres.</w:t>
+      </w:r>
+    </w:p>
     <w:sectPr>
       <w:pgSz w:w="12240" w:h="15840"/>
       <w:pgMar w:top="1417" w:right="1701" w:bottom="1417" w:left="1701" w:header="708" w:footer="708" w:gutter="0"/>

</xml_diff>